<commit_message>
assignment 2 for DA WIP
</commit_message>
<xml_diff>
--- a/NN/Assignment_2.docx
+++ b/NN/Assignment_2.docx
@@ -4,8 +4,9 @@
   <w:body>
     <w:p>
       <w:pPr>
-        <w:jc w:val="right"/>
-        <w:rPr>
+        <w:rPr>
+          <w:b/>
+          <w:color w:val="000000" w:themeColor="text1"/>
           <w:sz w:val="32"/>
           <w:szCs w:val="32"/>
           <w:lang w:val="en-CA"/>
@@ -13,17 +14,19 @@
       </w:pPr>
       <w:r>
         <w:rPr>
+          <w:b/>
+          <w:color w:val="000000" w:themeColor="text1"/>
           <w:sz w:val="32"/>
           <w:szCs w:val="32"/>
           <w:lang w:val="en-CA"/>
         </w:rPr>
-        <w:t>Mandeep Sarangal</w:t>
-      </w:r>
-    </w:p>
-    <w:p>
-      <w:pPr>
-        <w:jc w:val="right"/>
-        <w:rPr>
+        <w:t>Assignment 2</w:t>
+      </w:r>
+    </w:p>
+    <w:p>
+      <w:pPr>
+        <w:rPr>
+          <w:color w:val="000000" w:themeColor="text1"/>
           <w:sz w:val="32"/>
           <w:szCs w:val="32"/>
           <w:lang w:val="en-CA"/>
@@ -31,26 +34,89 @@
       </w:pPr>
       <w:r>
         <w:rPr>
+          <w:color w:val="000000" w:themeColor="text1"/>
           <w:sz w:val="32"/>
           <w:szCs w:val="32"/>
           <w:lang w:val="en-CA"/>
         </w:rPr>
-        <w:t>251000108</w:t>
-      </w:r>
-    </w:p>
-    <w:p>
-      <w:pPr>
-        <w:jc w:val="right"/>
-        <w:rPr>
+        <w:t>Data Analytics Foundation</w:t>
+      </w:r>
+    </w:p>
+    <w:p>
+      <w:pPr>
+        <w:rPr>
+          <w:color w:val="000000" w:themeColor="text1"/>
           <w:sz w:val="32"/>
           <w:szCs w:val="32"/>
           <w:lang w:val="en-CA"/>
         </w:rPr>
       </w:pPr>
-    </w:p>
-    <w:p>
-      <w:pPr>
-        <w:rPr>
+      <w:proofErr w:type="spellStart"/>
+      <w:r>
+        <w:rPr>
+          <w:color w:val="000000" w:themeColor="text1"/>
+          <w:sz w:val="32"/>
+          <w:szCs w:val="32"/>
+          <w:lang w:val="en-CA"/>
+        </w:rPr>
+        <w:t>Mandeep</w:t>
+      </w:r>
+      <w:proofErr w:type="spellEnd"/>
+      <w:r>
+        <w:rPr>
+          <w:color w:val="000000" w:themeColor="text1"/>
+          <w:sz w:val="32"/>
+          <w:szCs w:val="32"/>
+          <w:lang w:val="en-CA"/>
+        </w:rPr>
+        <w:t xml:space="preserve"> </w:t>
+      </w:r>
+      <w:proofErr w:type="spellStart"/>
+      <w:r>
+        <w:rPr>
+          <w:color w:val="000000" w:themeColor="text1"/>
+          <w:sz w:val="32"/>
+          <w:szCs w:val="32"/>
+          <w:lang w:val="en-CA"/>
+        </w:rPr>
+        <w:t>Sarangal</w:t>
+      </w:r>
+      <w:proofErr w:type="spellEnd"/>
+    </w:p>
+    <w:p>
+      <w:pPr>
+        <w:rPr>
+          <w:color w:val="000000" w:themeColor="text1"/>
+          <w:sz w:val="32"/>
+          <w:szCs w:val="32"/>
+          <w:lang w:val="en-CA"/>
+        </w:rPr>
+      </w:pPr>
+      <w:r>
+        <w:rPr>
+          <w:color w:val="000000" w:themeColor="text1"/>
+          <w:sz w:val="32"/>
+          <w:szCs w:val="32"/>
+          <w:lang w:val="en-CA"/>
+        </w:rPr>
+        <w:t>251000108</w:t>
+      </w:r>
+    </w:p>
+    <w:p>
+      <w:pPr>
+        <w:jc w:val="right"/>
+        <w:rPr>
+          <w:color w:val="000000" w:themeColor="text1"/>
+          <w:sz w:val="32"/>
+          <w:szCs w:val="32"/>
+          <w:lang w:val="en-CA"/>
+        </w:rPr>
+      </w:pPr>
+    </w:p>
+    <w:p>
+      <w:pPr>
+        <w:rPr>
+          <w:color w:val="000000" w:themeColor="text1"/>
           <w:sz w:val="32"/>
           <w:szCs w:val="32"/>
           <w:lang w:val="en-CA"/>
@@ -63,6 +129,7 @@
           <w:rFonts w:eastAsia="Times New Roman" w:cs="Times New Roman"/>
           <w:b/>
           <w:i/>
+          <w:color w:val="000000" w:themeColor="text1"/>
           <w:sz w:val="28"/>
           <w:szCs w:val="28"/>
         </w:rPr>
@@ -72,6 +139,7 @@
           <w:rFonts w:eastAsia="Times New Roman" w:cs="Times New Roman"/>
           <w:b/>
           <w:i/>
+          <w:color w:val="000000" w:themeColor="text1"/>
           <w:sz w:val="28"/>
           <w:szCs w:val="28"/>
         </w:rPr>
@@ -84,6 +152,7 @@
           <w:rFonts w:eastAsia="Times New Roman" w:cs="Times New Roman"/>
           <w:b/>
           <w:i/>
+          <w:color w:val="000000" w:themeColor="text1"/>
           <w:sz w:val="28"/>
           <w:szCs w:val="28"/>
         </w:rPr>
@@ -95,6 +164,7 @@
           <w:rFonts w:eastAsia="Times New Roman" w:cs="Times New Roman"/>
           <w:b/>
           <w:i/>
+          <w:color w:val="000000" w:themeColor="text1"/>
           <w:sz w:val="28"/>
           <w:szCs w:val="28"/>
         </w:rPr>
@@ -102,21 +172,21 @@
       <w:r>
         <w:rPr>
           <w:rFonts w:cs="Times"/>
-          <w:color w:val="000000"/>
+          <w:color w:val="000000" w:themeColor="text1"/>
         </w:rPr>
         <w:t xml:space="preserve">Weather data for the city of Szeged in Hungary, from 2006 to 2016, is available. This </w:t>
       </w:r>
       <w:r>
         <w:rPr>
           <w:rFonts w:cs="Times"/>
-          <w:color w:val="000000"/>
+          <w:color w:val="000000" w:themeColor="text1"/>
         </w:rPr>
         <w:t xml:space="preserve">forecasting </w:t>
       </w:r>
       <w:r>
         <w:rPr>
           <w:rFonts w:cs="Times"/>
-          <w:color w:val="000000"/>
+          <w:color w:val="000000" w:themeColor="text1"/>
         </w:rPr>
         <w:t xml:space="preserve">problem deals with predicting the </w:t>
       </w:r>
@@ -125,58 +195,49 @@
           <w:rFonts w:cs="Times"/>
           <w:b/>
           <w:bCs/>
-          <w:color w:val="000000"/>
-        </w:rPr>
-        <w:t xml:space="preserve">Temperature </w:t>
+          <w:color w:val="000000" w:themeColor="text1"/>
+        </w:rPr>
+        <w:t>Apparent Temperature</w:t>
       </w:r>
       <w:r>
         <w:rPr>
           <w:rFonts w:cs="Times"/>
-          <w:color w:val="000000"/>
+          <w:color w:val="000000" w:themeColor="text1"/>
+        </w:rPr>
+        <w:t xml:space="preserve"> </w:t>
+      </w:r>
+      <w:r>
+        <w:rPr>
+          <w:rFonts w:cs="Times"/>
+          <w:color w:val="000000" w:themeColor="text1"/>
         </w:rPr>
         <w:t xml:space="preserve">value given </w:t>
       </w:r>
       <w:r>
         <w:rPr>
           <w:rFonts w:cs="Times"/>
-          <w:color w:val="000000"/>
+          <w:color w:val="000000" w:themeColor="text1"/>
         </w:rPr>
         <w:t xml:space="preserve">the </w:t>
       </w:r>
-      <w:bookmarkStart w:id="0" w:name="_GoBack"/>
-      <w:bookmarkEnd w:id="0"/>
       <w:r>
         <w:rPr>
           <w:rFonts w:cs="Times"/>
-          <w:color w:val="000000"/>
-        </w:rPr>
-        <w:t>value</w:t>
+          <w:color w:val="000000" w:themeColor="text1"/>
+        </w:rPr>
+        <w:t>values of</w:t>
       </w:r>
       <w:r>
         <w:rPr>
           <w:rFonts w:cs="Times"/>
-          <w:color w:val="000000"/>
-        </w:rPr>
-        <w:t>s</w:t>
+          <w:color w:val="000000" w:themeColor="text1"/>
+        </w:rPr>
+        <w:t xml:space="preserve"> 6 parameters which are</w:t>
       </w:r>
       <w:r>
         <w:rPr>
           <w:rFonts w:cs="Times"/>
-          <w:color w:val="000000"/>
-        </w:rPr>
-        <w:t xml:space="preserve"> of</w:t>
-      </w:r>
-      <w:r>
-        <w:rPr>
-          <w:rFonts w:cs="Times"/>
-          <w:color w:val="000000"/>
-        </w:rPr>
-        <w:t xml:space="preserve"> 6 parameters which are</w:t>
-      </w:r>
-      <w:r>
-        <w:rPr>
-          <w:rFonts w:cs="Times"/>
-          <w:color w:val="000000"/>
+          <w:color w:val="000000" w:themeColor="text1"/>
         </w:rPr>
         <w:t xml:space="preserve"> </w:t>
       </w:r>
@@ -185,23 +246,32 @@
           <w:rFonts w:cs="Times"/>
           <w:b/>
           <w:bCs/>
-          <w:color w:val="000000"/>
-        </w:rPr>
-        <w:t>Humidity</w:t>
+          <w:color w:val="000000" w:themeColor="text1"/>
+        </w:rPr>
+        <w:t>Humidity, Temperature, Wind speed</w:t>
       </w:r>
       <w:r>
         <w:rPr>
           <w:rFonts w:cs="Times"/>
           <w:b/>
           <w:bCs/>
-          <w:color w:val="000000"/>
-        </w:rPr>
-        <w:t xml:space="preserve">, Apparent Temperature, Wind speed, Wind Bearing, Visibility and Pressure </w:t>
+          <w:color w:val="000000" w:themeColor="text1"/>
+        </w:rPr>
+        <w:t xml:space="preserve"> and </w:t>
       </w:r>
       <w:r>
         <w:rPr>
           <w:rFonts w:cs="Times"/>
-          <w:color w:val="000000"/>
+          <w:b/>
+          <w:bCs/>
+          <w:color w:val="000000" w:themeColor="text1"/>
+        </w:rPr>
+        <w:t xml:space="preserve">Pressure </w:t>
+      </w:r>
+      <w:r>
+        <w:rPr>
+          <w:rFonts w:cs="Times"/>
+          <w:color w:val="000000" w:themeColor="text1"/>
         </w:rPr>
         <w:t xml:space="preserve">on that day. </w:t>
       </w:r>
@@ -233,114 +303,44 @@
           <w:color w:val="000000" w:themeColor="text1"/>
           <w:lang w:val="en-CA"/>
         </w:rPr>
-        <w:t>X = Humidity</w:t>
-      </w:r>
-      <w:r>
-        <w:rPr>
-          <w:color w:val="000000" w:themeColor="text1"/>
-          <w:lang w:val="en-CA"/>
-        </w:rPr>
-        <w:t xml:space="preserve">, </w:t>
+        <w:t xml:space="preserve">X = Humidity, </w:t>
       </w:r>
       <w:r>
         <w:rPr>
           <w:rFonts w:cs="Times"/>
           <w:bCs/>
-          <w:color w:val="000000"/>
-        </w:rPr>
-        <w:t>Apparent t</w:t>
-      </w:r>
-      <w:r>
-        <w:rPr>
-          <w:rFonts w:cs="Times"/>
-          <w:bCs/>
-          <w:color w:val="000000"/>
-        </w:rPr>
-        <w:t>emperature, Wind speed, Wind Bearing, Visibility and Pressure</w:t>
-      </w:r>
-    </w:p>
-    <w:p>
-      <w:pPr>
-        <w:rPr>
-          <w:color w:val="000000" w:themeColor="text1"/>
-          <w:lang w:val="en-CA"/>
-        </w:rPr>
-      </w:pPr>
-    </w:p>
-    <w:p>
-      <w:pPr>
-        <w:rPr>
-          <w:color w:val="000000" w:themeColor="text1"/>
-          <w:lang w:val="en-CA"/>
-        </w:rPr>
-      </w:pPr>
-      <w:r>
-        <w:rPr>
-          <w:color w:val="000000" w:themeColor="text1"/>
-          <w:lang w:val="en-CA"/>
-        </w:rPr>
-        <w:t xml:space="preserve">Where X </w:t>
-      </w:r>
-      <w:r>
-        <w:rPr>
-          <w:color w:val="000000" w:themeColor="text1"/>
-          <w:lang w:val="en-CA"/>
-        </w:rPr>
-        <w:t>represents all</w:t>
-      </w:r>
-      <w:r>
-        <w:rPr>
-          <w:color w:val="000000" w:themeColor="text1"/>
-          <w:lang w:val="en-CA"/>
-        </w:rPr>
-        <w:t xml:space="preserve"> the independent variable</w:t>
-      </w:r>
-      <w:r>
-        <w:rPr>
-          <w:color w:val="000000" w:themeColor="text1"/>
-          <w:lang w:val="en-CA"/>
-        </w:rPr>
-        <w:t>s</w:t>
-      </w:r>
-      <w:r>
-        <w:rPr>
-          <w:color w:val="000000" w:themeColor="text1"/>
-          <w:lang w:val="en-CA"/>
-        </w:rPr>
-        <w:t>/attribute</w:t>
-      </w:r>
-      <w:r>
-        <w:rPr>
-          <w:color w:val="000000" w:themeColor="text1"/>
-          <w:lang w:val="en-CA"/>
-        </w:rPr>
-        <w:t>s</w:t>
-      </w:r>
-      <w:r>
-        <w:rPr>
-          <w:color w:val="000000" w:themeColor="text1"/>
-          <w:lang w:val="en-CA"/>
-        </w:rPr>
-        <w:t>, also known as predictor variable</w:t>
-      </w:r>
-      <w:r>
-        <w:rPr>
-          <w:color w:val="000000" w:themeColor="text1"/>
-          <w:lang w:val="en-CA"/>
-        </w:rPr>
-        <w:t>s</w:t>
-      </w:r>
-      <w:r>
-        <w:rPr>
-          <w:color w:val="000000" w:themeColor="text1"/>
-          <w:lang w:val="en-CA"/>
-        </w:rPr>
-        <w:t>. Based on the values of X, we will predict the values of Y which is our variable of interest.</w:t>
-      </w:r>
-    </w:p>
-    <w:p>
-      <w:pPr>
-        <w:rPr>
+          <w:color w:val="000000" w:themeColor="text1"/>
+        </w:rPr>
+        <w:t>Apparent temperature, Wind speed, Wind Bearing, Visibility and Pressure</w:t>
+      </w:r>
+    </w:p>
+    <w:p>
+      <w:pPr>
+        <w:rPr>
+          <w:color w:val="000000" w:themeColor="text1"/>
+          <w:lang w:val="en-CA"/>
+        </w:rPr>
+      </w:pPr>
+    </w:p>
+    <w:p>
+      <w:pPr>
+        <w:rPr>
+          <w:color w:val="000000" w:themeColor="text1"/>
+          <w:lang w:val="en-CA"/>
+        </w:rPr>
+      </w:pPr>
+      <w:r>
+        <w:rPr>
+          <w:color w:val="000000" w:themeColor="text1"/>
+          <w:lang w:val="en-CA"/>
+        </w:rPr>
+        <w:t>Where X represents all the independent variables/attributes, also known as predictor variables. Based on the values of X, we will predict the values of Y which is our variable of interest.</w:t>
+      </w:r>
+    </w:p>
+    <w:p>
+      <w:pPr>
+        <w:rPr>
+          <w:color w:val="000000" w:themeColor="text1"/>
           <w:sz w:val="28"/>
           <w:szCs w:val="28"/>
           <w:lang w:val="en-CA"/>
@@ -350,17 +350,20 @@
     <w:p>
       <w:pPr>
         <w:rPr>
-          <w:lang w:val="en-CA"/>
-        </w:rPr>
-      </w:pPr>
-      <w:r>
-        <w:rPr>
+          <w:color w:val="000000" w:themeColor="text1"/>
+          <w:lang w:val="en-CA"/>
+        </w:rPr>
+      </w:pPr>
+      <w:r>
+        <w:rPr>
+          <w:color w:val="000000" w:themeColor="text1"/>
           <w:lang w:val="en-CA"/>
         </w:rPr>
         <w:t xml:space="preserve"> </w:t>
       </w:r>
       <w:r>
         <w:rPr>
+          <w:color w:val="000000" w:themeColor="text1"/>
           <w:lang w:val="en-CA"/>
         </w:rPr>
         <w:t xml:space="preserve">Description of available data: </w:t>
@@ -369,6 +372,7 @@
     <w:p>
       <w:pPr>
         <w:rPr>
+          <w:color w:val="000000" w:themeColor="text1"/>
           <w:lang w:val="en-CA"/>
         </w:rPr>
       </w:pPr>
@@ -503,6 +507,7 @@
                 <w:lang w:val="en-CA"/>
               </w:rPr>
             </w:pPr>
+            <w:proofErr w:type="spellStart"/>
             <w:r>
               <w:rPr>
                 <w:color w:val="000000" w:themeColor="text1"/>
@@ -510,6 +515,7 @@
               </w:rPr>
               <w:t>DateTime</w:t>
             </w:r>
+            <w:proofErr w:type="spellEnd"/>
           </w:p>
         </w:tc>
         <w:tc>
@@ -623,12 +629,21 @@
                 <w:lang w:val="en-CA"/>
               </w:rPr>
             </w:pPr>
-            <w:r>
-              <w:rPr>
-                <w:color w:val="000000" w:themeColor="text1"/>
-                <w:lang w:val="en-CA"/>
-              </w:rPr>
-              <w:t>Precip type</w:t>
+            <w:proofErr w:type="spellStart"/>
+            <w:r>
+              <w:rPr>
+                <w:color w:val="000000" w:themeColor="text1"/>
+                <w:lang w:val="en-CA"/>
+              </w:rPr>
+              <w:t>Precip</w:t>
+            </w:r>
+            <w:proofErr w:type="spellEnd"/>
+            <w:r>
+              <w:rPr>
+                <w:color w:val="000000" w:themeColor="text1"/>
+                <w:lang w:val="en-CA"/>
+              </w:rPr>
+              <w:t xml:space="preserve"> type</w:t>
             </w:r>
           </w:p>
         </w:tc>
@@ -1268,6 +1283,7 @@
                 <w:color w:val="000000" w:themeColor="text1"/>
                 <w:lang w:val="en-CA"/>
               </w:rPr>
+              <w:lastRenderedPageBreak/>
               <w:t>Daily Summary</w:t>
             </w:r>
           </w:p>
@@ -1320,6 +1336,1203 @@
     <w:p>
       <w:pPr>
         <w:rPr>
+          <w:color w:val="000000" w:themeColor="text1"/>
+          <w:lang w:val="en-CA"/>
+        </w:rPr>
+      </w:pPr>
+    </w:p>
+    <w:p>
+      <w:pPr>
+        <w:rPr>
+          <w:color w:val="000000" w:themeColor="text1"/>
+          <w:lang w:val="en-CA"/>
+        </w:rPr>
+      </w:pPr>
+    </w:p>
+    <w:p>
+      <w:pPr>
+        <w:rPr>
+          <w:b/>
+          <w:i/>
+          <w:color w:val="000000" w:themeColor="text1"/>
+          <w:sz w:val="28"/>
+          <w:szCs w:val="28"/>
+          <w:lang w:val="en-CA"/>
+        </w:rPr>
+      </w:pPr>
+      <w:r>
+        <w:rPr>
+          <w:b/>
+          <w:i/>
+          <w:color w:val="000000" w:themeColor="text1"/>
+          <w:sz w:val="28"/>
+          <w:szCs w:val="28"/>
+          <w:lang w:val="en-CA"/>
+        </w:rPr>
+        <w:t xml:space="preserve">Overview of network architecture and </w:t>
+      </w:r>
+      <w:r>
+        <w:rPr>
+          <w:b/>
+          <w:i/>
+          <w:color w:val="000000" w:themeColor="text1"/>
+          <w:sz w:val="28"/>
+          <w:szCs w:val="28"/>
+          <w:lang w:val="en-CA"/>
+        </w:rPr>
+        <w:t>parameters that were tuned</w:t>
+      </w:r>
+    </w:p>
+    <w:p>
+      <w:pPr>
+        <w:rPr>
+          <w:b/>
+          <w:i/>
+          <w:color w:val="000000" w:themeColor="text1"/>
+          <w:sz w:val="28"/>
+          <w:szCs w:val="28"/>
+          <w:lang w:val="en-CA"/>
+        </w:rPr>
+      </w:pPr>
+    </w:p>
+    <w:p>
+      <w:pPr>
+        <w:rPr>
+          <w:b/>
+          <w:color w:val="000000" w:themeColor="text1"/>
+          <w:lang w:val="en-CA"/>
+        </w:rPr>
+      </w:pPr>
+      <w:r>
+        <w:rPr>
+          <w:b/>
+          <w:color w:val="000000" w:themeColor="text1"/>
+          <w:lang w:val="en-CA"/>
+        </w:rPr>
+        <w:t>Tuned parameters:</w:t>
+      </w:r>
+    </w:p>
+    <w:p>
+      <w:pPr>
+        <w:rPr>
+          <w:b/>
+          <w:color w:val="000000" w:themeColor="text1"/>
+          <w:lang w:val="en-CA"/>
+        </w:rPr>
+      </w:pPr>
+    </w:p>
+    <w:p>
+      <w:pPr>
+        <w:pStyle w:val="ListParagraph"/>
+        <w:numPr>
+          <w:ilvl w:val="0"/>
+          <w:numId w:val="1"/>
+        </w:numPr>
+        <w:rPr>
+          <w:i/>
+          <w:color w:val="000000" w:themeColor="text1"/>
+          <w:lang w:val="en-CA"/>
+        </w:rPr>
+      </w:pPr>
+      <w:r>
+        <w:rPr>
+          <w:i/>
+          <w:color w:val="000000" w:themeColor="text1"/>
+          <w:lang w:val="en-CA"/>
+        </w:rPr>
+        <w:t>Hidden Layers</w:t>
+      </w:r>
+    </w:p>
+    <w:p>
+      <w:pPr>
+        <w:pStyle w:val="ListParagraph"/>
+        <w:rPr>
+          <w:color w:val="000000" w:themeColor="text1"/>
+          <w:lang w:val="en-CA"/>
+        </w:rPr>
+      </w:pPr>
+      <w:r>
+        <w:rPr>
+          <w:color w:val="000000" w:themeColor="text1"/>
+          <w:lang w:val="en-CA"/>
+        </w:rPr>
+        <w:t xml:space="preserve">A thumb rule for deciding the number of hidden layers required in a problem statement is as follows: </w:t>
+      </w:r>
+    </w:p>
+    <w:p>
+      <w:pPr>
+        <w:pStyle w:val="ListParagraph"/>
+        <w:rPr>
+          <w:color w:val="000000" w:themeColor="text1"/>
+          <w:lang w:val="en-CA"/>
+        </w:rPr>
+      </w:pPr>
+      <m:oMath>
+        <m:rad>
+          <m:radPr>
+            <m:degHide m:val="1"/>
+            <m:ctrlPr>
+              <w:rPr>
+                <w:rFonts w:ascii="Cambria Math" w:hAnsi="Cambria Math"/>
+                <w:i/>
+                <w:color w:val="000000" w:themeColor="text1"/>
+                <w:lang w:val="en-CA"/>
+              </w:rPr>
+            </m:ctrlPr>
+          </m:radPr>
+          <m:deg/>
+          <m:e>
+            <m:r>
+              <w:rPr>
+                <w:rFonts w:ascii="Cambria Math" w:hAnsi="Cambria Math"/>
+                <w:color w:val="000000" w:themeColor="text1"/>
+                <w:lang w:val="en-CA"/>
+              </w:rPr>
+              <m:t>Number of attributes in input layer</m:t>
+            </m:r>
+          </m:e>
+        </m:rad>
+      </m:oMath>
+      <w:r>
+        <w:rPr>
+          <w:rFonts w:eastAsiaTheme="minorEastAsia"/>
+          <w:color w:val="000000" w:themeColor="text1"/>
+          <w:lang w:val="en-CA"/>
+        </w:rPr>
+        <w:t xml:space="preserve">  = </w:t>
+      </w:r>
+      <w:r>
+        <w:rPr>
+          <w:color w:val="000000" w:themeColor="text1"/>
+          <w:lang w:val="en-CA"/>
+        </w:rPr>
+        <w:t xml:space="preserve"> </w:t>
+      </w:r>
+      <m:oMath>
+        <m:rad>
+          <m:radPr>
+            <m:degHide m:val="1"/>
+            <m:ctrlPr>
+              <w:rPr>
+                <w:rFonts w:ascii="Cambria Math" w:hAnsi="Cambria Math"/>
+                <w:i/>
+                <w:color w:val="000000" w:themeColor="text1"/>
+                <w:lang w:val="en-CA"/>
+              </w:rPr>
+            </m:ctrlPr>
+          </m:radPr>
+          <m:deg/>
+          <m:e>
+            <m:r>
+              <w:rPr>
+                <w:rFonts w:ascii="Cambria Math" w:hAnsi="Cambria Math"/>
+                <w:color w:val="000000" w:themeColor="text1"/>
+                <w:lang w:val="en-CA"/>
+              </w:rPr>
+              <m:t>4</m:t>
+            </m:r>
+          </m:e>
+        </m:rad>
+      </m:oMath>
+      <w:r>
+        <w:rPr>
+          <w:rFonts w:eastAsiaTheme="minorEastAsia"/>
+          <w:color w:val="000000" w:themeColor="text1"/>
+          <w:lang w:val="en-CA"/>
+        </w:rPr>
+        <w:t xml:space="preserve"> =</w:t>
+      </w:r>
+      <w:r>
+        <w:rPr>
+          <w:rFonts w:eastAsiaTheme="minorEastAsia"/>
+          <w:color w:val="000000" w:themeColor="text1"/>
+          <w:lang w:val="en-CA"/>
+        </w:rPr>
+        <w:t xml:space="preserve"> 2</w:t>
+      </w:r>
+    </w:p>
+    <w:p>
+      <w:pPr>
+        <w:rPr>
+          <w:color w:val="000000" w:themeColor="text1"/>
+          <w:lang w:val="en-CA"/>
+        </w:rPr>
+      </w:pPr>
+    </w:p>
+    <w:p>
+      <w:pPr>
+        <w:pStyle w:val="ListParagraph"/>
+        <w:rPr>
+          <w:color w:val="000000" w:themeColor="text1"/>
+          <w:lang w:val="en-CA"/>
+        </w:rPr>
+      </w:pPr>
+      <w:r>
+        <w:rPr>
+          <w:color w:val="000000" w:themeColor="text1"/>
+          <w:lang w:val="en-CA"/>
+        </w:rPr>
+        <w:t>So I experimented with 1</w:t>
+      </w:r>
+      <w:r>
+        <w:rPr>
+          <w:color w:val="000000" w:themeColor="text1"/>
+          <w:lang w:val="en-CA"/>
+        </w:rPr>
+        <w:t xml:space="preserve"> and 2 hidden layers at a given time.</w:t>
+      </w:r>
+    </w:p>
+    <w:p>
+      <w:pPr>
+        <w:rPr>
+          <w:color w:val="000000" w:themeColor="text1"/>
+          <w:lang w:val="en-CA"/>
+        </w:rPr>
+      </w:pPr>
+    </w:p>
+    <w:p>
+      <w:pPr>
+        <w:pStyle w:val="ListParagraph"/>
+        <w:rPr>
+          <w:rFonts w:eastAsia="Times New Roman" w:cs="Arial"/>
+          <w:color w:val="000000" w:themeColor="text1"/>
+        </w:rPr>
+      </w:pPr>
+      <w:r>
+        <w:rPr>
+          <w:color w:val="000000" w:themeColor="text1"/>
+          <w:lang w:val="en-CA"/>
+        </w:rPr>
+        <w:t>Also,</w:t>
+      </w:r>
+      <w:r>
+        <w:rPr>
+          <w:rFonts w:eastAsia="Times New Roman" w:cs="Arial"/>
+          <w:color w:val="000000" w:themeColor="text1"/>
+        </w:rPr>
+        <w:t xml:space="preserve"> if the data is linear, it does not need any hidden layers at all. But if the nature of data is more complex It will need hidden layers. Each progressive hidden layer captures increasingly more complex features and patterns in the data which help making accurate predictions in the output layer.</w:t>
+      </w:r>
+    </w:p>
+    <w:p>
+      <w:pPr>
+        <w:pStyle w:val="ListParagraph"/>
+        <w:numPr>
+          <w:ilvl w:val="0"/>
+          <w:numId w:val="3"/>
+        </w:numPr>
+        <w:rPr>
+          <w:b/>
+          <w:i/>
+          <w:color w:val="000000" w:themeColor="text1"/>
+          <w:lang w:val="en-CA"/>
+        </w:rPr>
+      </w:pPr>
+      <w:r>
+        <w:rPr>
+          <w:i/>
+          <w:color w:val="000000" w:themeColor="text1"/>
+          <w:lang w:val="en-CA"/>
+        </w:rPr>
+        <w:t>Neurons</w:t>
+      </w:r>
+    </w:p>
+    <w:p>
+      <w:pPr>
+        <w:ind w:left="720"/>
+        <w:rPr>
+          <w:rFonts w:eastAsia="Times New Roman" w:cs="Times New Roman"/>
+          <w:color w:val="000000" w:themeColor="text1"/>
+        </w:rPr>
+      </w:pPr>
+      <w:r>
+        <w:rPr>
+          <w:rFonts w:eastAsia="Times New Roman" w:cs="Times New Roman"/>
+          <w:color w:val="000000" w:themeColor="text1"/>
+          <w:shd w:val="clear" w:color="auto" w:fill="FFFFFF"/>
+        </w:rPr>
+        <w:t>Deciding the number of neurons in the hidden layers is a very important part of deciding your overall neural network architecture. Using too few neurons in the hidden layers w</w:t>
+      </w:r>
+      <w:r>
+        <w:rPr>
+          <w:rFonts w:eastAsia="Times New Roman" w:cs="Times New Roman"/>
+          <w:color w:val="000000" w:themeColor="text1"/>
+          <w:shd w:val="clear" w:color="auto" w:fill="FFFFFF"/>
+        </w:rPr>
+        <w:t>ill result in something called U</w:t>
+      </w:r>
+      <w:r>
+        <w:rPr>
+          <w:rFonts w:eastAsia="Times New Roman" w:cs="Times New Roman"/>
+          <w:color w:val="000000" w:themeColor="text1"/>
+          <w:shd w:val="clear" w:color="auto" w:fill="FFFFFF"/>
+        </w:rPr>
+        <w:t>nderfitting.</w:t>
+      </w:r>
+      <w:r>
+        <w:rPr>
+          <w:rFonts w:eastAsia="Times New Roman"/>
+          <w:color w:val="000000" w:themeColor="text1"/>
+          <w:shd w:val="clear" w:color="auto" w:fill="FFFFFF"/>
+        </w:rPr>
+        <w:t xml:space="preserve"> </w:t>
+      </w:r>
+      <w:r>
+        <w:rPr>
+          <w:rFonts w:eastAsia="Times New Roman" w:cs="Times New Roman"/>
+          <w:color w:val="000000" w:themeColor="text1"/>
+          <w:u w:val="single"/>
+          <w:shd w:val="clear" w:color="auto" w:fill="FFFFFF"/>
+        </w:rPr>
+        <w:t>Underfitting</w:t>
+      </w:r>
+      <w:r>
+        <w:rPr>
+          <w:rFonts w:eastAsia="Times New Roman" w:cs="Times New Roman"/>
+          <w:color w:val="000000" w:themeColor="text1"/>
+          <w:shd w:val="clear" w:color="auto" w:fill="FFFFFF"/>
+        </w:rPr>
+        <w:t xml:space="preserve"> occurs when there are too few neurons in the hidden layers to adequately detect the signals in a complicated data set.</w:t>
+      </w:r>
+    </w:p>
+    <w:p>
+      <w:pPr>
+        <w:ind w:left="720"/>
+        <w:rPr>
+          <w:rFonts w:ascii="Times New Roman" w:eastAsia="Times New Roman" w:hAnsi="Times New Roman" w:cs="Times New Roman"/>
+          <w:color w:val="000000" w:themeColor="text1"/>
+        </w:rPr>
+      </w:pPr>
+    </w:p>
+    <w:p>
+      <w:pPr>
+        <w:ind w:left="720"/>
+        <w:rPr>
+          <w:rFonts w:eastAsia="Times New Roman" w:cs="Times New Roman"/>
+          <w:color w:val="000000" w:themeColor="text1"/>
+        </w:rPr>
+      </w:pPr>
+      <w:r>
+        <w:rPr>
+          <w:rFonts w:eastAsia="Times New Roman" w:cs="Times New Roman"/>
+          <w:color w:val="000000" w:themeColor="text1"/>
+        </w:rPr>
+        <w:t xml:space="preserve">Using too many neurons in the hidden layer can cause two problems. First, </w:t>
+      </w:r>
+      <w:r>
+        <w:rPr>
+          <w:rFonts w:eastAsia="Times New Roman" w:cs="Times New Roman"/>
+          <w:color w:val="000000" w:themeColor="text1"/>
+        </w:rPr>
+        <w:t>it</w:t>
+      </w:r>
+      <w:r>
+        <w:rPr>
+          <w:rFonts w:eastAsia="Times New Roman" w:cs="Times New Roman"/>
+          <w:color w:val="000000" w:themeColor="text1"/>
+        </w:rPr>
+        <w:t xml:space="preserve"> can result in </w:t>
+      </w:r>
+      <w:r>
+        <w:rPr>
+          <w:rFonts w:eastAsia="Times New Roman" w:cs="Times New Roman"/>
+          <w:color w:val="000000" w:themeColor="text1"/>
+        </w:rPr>
+        <w:t>Overfitting</w:t>
+      </w:r>
+      <w:r>
+        <w:rPr>
+          <w:rFonts w:eastAsia="Times New Roman" w:cs="Times New Roman"/>
+          <w:color w:val="000000" w:themeColor="text1"/>
+        </w:rPr>
+        <w:t xml:space="preserve"> the data. </w:t>
+      </w:r>
+      <w:r>
+        <w:rPr>
+          <w:rFonts w:eastAsia="Times New Roman" w:cs="Times New Roman"/>
+          <w:color w:val="000000" w:themeColor="text1"/>
+          <w:u w:val="single"/>
+        </w:rPr>
+        <w:t>Overfitting</w:t>
+      </w:r>
+      <w:r>
+        <w:rPr>
+          <w:rFonts w:eastAsia="Times New Roman" w:cs="Times New Roman"/>
+          <w:color w:val="000000" w:themeColor="text1"/>
+        </w:rPr>
+        <w:t xml:space="preserve"> is a condition when the neural network has so much information processing capacity that </w:t>
+      </w:r>
+      <w:r>
+        <w:rPr>
+          <w:rFonts w:eastAsia="Times New Roman" w:cs="Times New Roman"/>
+          <w:color w:val="000000" w:themeColor="text1"/>
+        </w:rPr>
+        <w:t>training set is too small to train all the neurons in the hidden layers.</w:t>
+      </w:r>
+      <w:r>
+        <w:rPr>
+          <w:rFonts w:eastAsia="Times New Roman" w:cs="Times New Roman"/>
+          <w:color w:val="000000" w:themeColor="text1"/>
+        </w:rPr>
+        <w:t xml:space="preserve"> Second, even if the training data is sufficient, large number of neurons might drastically increase the training time of the neural network, which is not desirable.</w:t>
+      </w:r>
+    </w:p>
+    <w:p>
+      <w:pPr>
+        <w:pStyle w:val="ListParagraph"/>
+        <w:rPr>
+          <w:rFonts w:ascii="Times New Roman" w:eastAsia="Times New Roman" w:hAnsi="Times New Roman" w:cs="Times New Roman"/>
+          <w:color w:val="000000" w:themeColor="text1"/>
+        </w:rPr>
+      </w:pPr>
+    </w:p>
+    <w:p>
+      <w:pPr>
+        <w:ind w:left="720"/>
+        <w:rPr>
+          <w:rFonts w:eastAsia="Times New Roman" w:cs="Times New Roman"/>
+          <w:color w:val="000000" w:themeColor="text1"/>
+        </w:rPr>
+      </w:pPr>
+      <w:r>
+        <w:rPr>
+          <w:rFonts w:eastAsia="Times New Roman" w:cs="Times New Roman"/>
+          <w:color w:val="000000" w:themeColor="text1"/>
+          <w:shd w:val="clear" w:color="auto" w:fill="FFFFFF"/>
+        </w:rPr>
+        <w:t xml:space="preserve">Ultimately, the selection of number of neurons in each hidden layer neural network </w:t>
+      </w:r>
+      <w:r>
+        <w:rPr>
+          <w:rFonts w:eastAsia="Times New Roman" w:cs="Times New Roman"/>
+          <w:color w:val="000000" w:themeColor="text1"/>
+          <w:shd w:val="clear" w:color="auto" w:fill="FFFFFF"/>
+        </w:rPr>
+        <w:t>come</w:t>
+      </w:r>
+      <w:r>
+        <w:rPr>
+          <w:rFonts w:eastAsia="Times New Roman" w:cs="Times New Roman"/>
+          <w:color w:val="000000" w:themeColor="text1"/>
+          <w:shd w:val="clear" w:color="auto" w:fill="FFFFFF"/>
+        </w:rPr>
+        <w:t>s</w:t>
+      </w:r>
+      <w:r>
+        <w:rPr>
+          <w:rFonts w:eastAsia="Times New Roman" w:cs="Times New Roman"/>
+          <w:color w:val="000000" w:themeColor="text1"/>
+          <w:shd w:val="clear" w:color="auto" w:fill="FFFFFF"/>
+        </w:rPr>
+        <w:t xml:space="preserve"> down to trial and error.</w:t>
+      </w:r>
+    </w:p>
+    <w:p>
+      <w:pPr>
+        <w:pStyle w:val="ListParagraph"/>
+        <w:rPr>
+          <w:b/>
+          <w:color w:val="000000" w:themeColor="text1"/>
+          <w:lang w:val="en-CA"/>
+        </w:rPr>
+      </w:pPr>
+    </w:p>
+    <w:p>
+      <w:pPr>
+        <w:pStyle w:val="ListParagraph"/>
+        <w:numPr>
+          <w:ilvl w:val="0"/>
+          <w:numId w:val="3"/>
+        </w:numPr>
+        <w:rPr>
+          <w:b/>
+          <w:i/>
+          <w:color w:val="000000" w:themeColor="text1"/>
+          <w:lang w:val="en-CA"/>
+        </w:rPr>
+      </w:pPr>
+      <w:r>
+        <w:rPr>
+          <w:i/>
+          <w:color w:val="000000" w:themeColor="text1"/>
+          <w:lang w:val="en-CA"/>
+        </w:rPr>
+        <w:t>Back propagation Algorithm</w:t>
+      </w:r>
+    </w:p>
+    <w:p>
+      <w:pPr>
+        <w:pStyle w:val="ListParagraph"/>
+        <w:rPr>
+          <w:color w:val="000000" w:themeColor="text1"/>
+          <w:lang w:val="en-CA"/>
+        </w:rPr>
+      </w:pPr>
+      <w:r>
+        <w:rPr>
+          <w:color w:val="000000" w:themeColor="text1"/>
+          <w:lang w:val="en-CA"/>
+        </w:rPr>
+        <w:t>I tried 2 variations of back propagation algorithms, namely:</w:t>
+      </w:r>
+    </w:p>
+    <w:p>
+      <w:pPr>
+        <w:pStyle w:val="ListParagraph"/>
+        <w:numPr>
+          <w:ilvl w:val="0"/>
+          <w:numId w:val="4"/>
+        </w:numPr>
+        <w:rPr>
+          <w:color w:val="000000" w:themeColor="text1"/>
+          <w:lang w:val="en-CA"/>
+        </w:rPr>
+      </w:pPr>
+      <w:r>
+        <w:rPr>
+          <w:color w:val="000000" w:themeColor="text1"/>
+          <w:lang w:val="en-CA"/>
+        </w:rPr>
+        <w:t>Normal Back propagation (algorithm=’</w:t>
+      </w:r>
+      <w:proofErr w:type="spellStart"/>
+      <w:r>
+        <w:rPr>
+          <w:color w:val="000000" w:themeColor="text1"/>
+          <w:lang w:val="en-CA"/>
+        </w:rPr>
+        <w:t>backprop</w:t>
+      </w:r>
+      <w:proofErr w:type="spellEnd"/>
+      <w:r>
+        <w:rPr>
+          <w:color w:val="000000" w:themeColor="text1"/>
+          <w:lang w:val="en-CA"/>
+        </w:rPr>
+        <w:t>’)</w:t>
+      </w:r>
+    </w:p>
+    <w:p>
+      <w:pPr>
+        <w:pStyle w:val="ListParagraph"/>
+        <w:numPr>
+          <w:ilvl w:val="0"/>
+          <w:numId w:val="4"/>
+        </w:numPr>
+        <w:rPr>
+          <w:color w:val="000000" w:themeColor="text1"/>
+          <w:lang w:val="en-CA"/>
+        </w:rPr>
+      </w:pPr>
+      <w:r>
+        <w:rPr>
+          <w:color w:val="000000" w:themeColor="text1"/>
+          <w:lang w:val="en-CA"/>
+        </w:rPr>
+        <w:t>Resilient Back propagation (algorithm=’</w:t>
+      </w:r>
+      <w:r>
+        <w:t xml:space="preserve"> </w:t>
+      </w:r>
+      <w:proofErr w:type="spellStart"/>
+      <w:r>
+        <w:rPr>
+          <w:color w:val="000000" w:themeColor="text1"/>
+          <w:lang w:val="en-CA"/>
+        </w:rPr>
+        <w:t>rprop</w:t>
+      </w:r>
+      <w:proofErr w:type="spellEnd"/>
+      <w:r>
+        <w:rPr>
+          <w:color w:val="000000" w:themeColor="text1"/>
+          <w:lang w:val="en-CA"/>
+        </w:rPr>
+        <w:t>+</w:t>
+      </w:r>
+      <w:r>
+        <w:rPr>
+          <w:color w:val="000000" w:themeColor="text1"/>
+          <w:lang w:val="en-CA"/>
+        </w:rPr>
+        <w:t>’)</w:t>
+      </w:r>
+    </w:p>
+    <w:p>
+      <w:pPr>
+        <w:ind w:left="720"/>
+        <w:rPr>
+          <w:color w:val="000000" w:themeColor="text1"/>
+          <w:lang w:val="en-CA"/>
+        </w:rPr>
+      </w:pPr>
+    </w:p>
+    <w:p>
+      <w:pPr>
+        <w:ind w:left="720"/>
+        <w:rPr>
+          <w:color w:val="000000" w:themeColor="text1"/>
+          <w:lang w:val="en-CA"/>
+        </w:rPr>
+      </w:pPr>
+      <w:r>
+        <w:rPr>
+          <w:color w:val="000000" w:themeColor="text1"/>
+          <w:lang w:val="en-CA"/>
+        </w:rPr>
+        <w:t xml:space="preserve">Resilient Back propagation </w:t>
+      </w:r>
+      <w:r>
+        <w:rPr>
+          <w:color w:val="000000" w:themeColor="text1"/>
+          <w:lang w:val="en-CA"/>
+        </w:rPr>
+        <w:t>gave a better result by reducing the error</w:t>
+      </w:r>
+      <w:r>
+        <w:rPr>
+          <w:color w:val="000000" w:themeColor="text1"/>
+          <w:lang w:val="en-CA"/>
+        </w:rPr>
+        <w:t xml:space="preserve"> value</w:t>
+      </w:r>
+    </w:p>
+    <w:p>
+      <w:pPr>
+        <w:ind w:left="720"/>
+        <w:rPr>
+          <w:color w:val="000000" w:themeColor="text1"/>
+          <w:lang w:val="en-CA"/>
+        </w:rPr>
+      </w:pPr>
+    </w:p>
+    <w:p>
+      <w:pPr>
+        <w:ind w:left="720"/>
+        <w:rPr>
+          <w:color w:val="000000" w:themeColor="text1"/>
+          <w:lang w:val="en-CA"/>
+        </w:rPr>
+      </w:pPr>
+    </w:p>
+    <w:p>
+      <w:pPr>
+        <w:ind w:left="720"/>
+        <w:rPr>
+          <w:color w:val="000000" w:themeColor="text1"/>
+          <w:lang w:val="en-CA"/>
+        </w:rPr>
+      </w:pPr>
+    </w:p>
+    <w:p>
+      <w:pPr>
+        <w:pStyle w:val="ListParagraph"/>
+        <w:numPr>
+          <w:ilvl w:val="0"/>
+          <w:numId w:val="3"/>
+        </w:numPr>
+        <w:rPr>
+          <w:b/>
+          <w:i/>
+          <w:color w:val="000000" w:themeColor="text1"/>
+          <w:lang w:val="en-CA"/>
+        </w:rPr>
+      </w:pPr>
+      <w:r>
+        <w:rPr>
+          <w:i/>
+          <w:color w:val="000000" w:themeColor="text1"/>
+          <w:lang w:val="en-CA"/>
+        </w:rPr>
+        <w:t>Activation Function</w:t>
+      </w:r>
+      <w:r>
+        <w:rPr>
+          <w:i/>
+          <w:color w:val="000000" w:themeColor="text1"/>
+          <w:lang w:val="en-CA"/>
+        </w:rPr>
+        <w:t xml:space="preserve"> </w:t>
+      </w:r>
+    </w:p>
+    <w:p>
+      <w:pPr>
+        <w:pStyle w:val="ListParagraph"/>
+        <w:shd w:val="clear" w:color="auto" w:fill="FFFFFF"/>
+        <w:spacing w:after="240"/>
+        <w:textAlignment w:val="baseline"/>
+        <w:outlineLvl w:val="1"/>
+        <w:rPr>
+          <w:rFonts w:eastAsia="Times New Roman" w:cs="Arial"/>
+          <w:color w:val="242729"/>
+        </w:rPr>
+      </w:pPr>
+      <w:r>
+        <w:rPr>
+          <w:rFonts w:eastAsia="Times New Roman" w:cs="Arial"/>
+          <w:color w:val="242729"/>
+        </w:rPr>
+        <w:t>Choosing a good activation function allows training better and efficiently.</w:t>
+      </w:r>
+    </w:p>
+    <w:p>
+      <w:pPr>
+        <w:pStyle w:val="ListParagraph"/>
+        <w:rPr>
+          <w:b/>
+          <w:color w:val="000000" w:themeColor="text1"/>
+          <w:lang w:val="en-CA"/>
+        </w:rPr>
+      </w:pPr>
+    </w:p>
+    <w:p>
+      <w:pPr>
+        <w:pStyle w:val="ListParagraph"/>
+        <w:rPr>
+          <w:color w:val="000000" w:themeColor="text1"/>
+          <w:lang w:val="en-CA"/>
+        </w:rPr>
+      </w:pPr>
+      <w:r>
+        <w:rPr>
+          <w:color w:val="000000" w:themeColor="text1"/>
+          <w:lang w:val="en-CA"/>
+        </w:rPr>
+        <w:t>I tried 3</w:t>
+      </w:r>
+      <w:r>
+        <w:rPr>
+          <w:color w:val="000000" w:themeColor="text1"/>
+          <w:lang w:val="en-CA"/>
+        </w:rPr>
+        <w:t xml:space="preserve"> variations of activation functions</w:t>
+      </w:r>
+    </w:p>
+    <w:p>
+      <w:pPr>
+        <w:pStyle w:val="ListParagraph"/>
+        <w:numPr>
+          <w:ilvl w:val="0"/>
+          <w:numId w:val="5"/>
+        </w:numPr>
+        <w:rPr>
+          <w:color w:val="000000" w:themeColor="text1"/>
+          <w:lang w:val="en-CA"/>
+        </w:rPr>
+      </w:pPr>
+      <w:r>
+        <w:rPr>
+          <w:color w:val="000000" w:themeColor="text1"/>
+          <w:lang w:val="en-CA"/>
+        </w:rPr>
+        <w:t>Sigmoid: It is a probabilistic function and is most useful in classification problems</w:t>
+      </w:r>
+    </w:p>
+    <w:p>
+      <w:pPr>
+        <w:pStyle w:val="ListParagraph"/>
+        <w:numPr>
+          <w:ilvl w:val="0"/>
+          <w:numId w:val="5"/>
+        </w:numPr>
+        <w:rPr>
+          <w:color w:val="000000" w:themeColor="text1"/>
+          <w:lang w:val="en-CA"/>
+        </w:rPr>
+      </w:pPr>
+      <w:proofErr w:type="spellStart"/>
+      <w:r>
+        <w:rPr>
+          <w:color w:val="000000" w:themeColor="text1"/>
+          <w:lang w:val="en-CA"/>
+        </w:rPr>
+        <w:t>TanH</w:t>
+      </w:r>
+      <w:proofErr w:type="spellEnd"/>
+      <w:r>
+        <w:rPr>
+          <w:color w:val="000000" w:themeColor="text1"/>
+          <w:lang w:val="en-CA"/>
+        </w:rPr>
+        <w:t xml:space="preserve">: </w:t>
+      </w:r>
+      <w:r>
+        <w:rPr>
+          <w:color w:val="000000" w:themeColor="text1"/>
+          <w:lang w:val="en-CA"/>
+        </w:rPr>
+        <w:t>This activation function gave me the best result. The resulting error was the lowest in this case.</w:t>
+      </w:r>
+    </w:p>
+    <w:p>
+      <w:pPr>
+        <w:pStyle w:val="ListParagraph"/>
+        <w:numPr>
+          <w:ilvl w:val="0"/>
+          <w:numId w:val="5"/>
+        </w:numPr>
+        <w:rPr>
+          <w:color w:val="000000" w:themeColor="text1"/>
+          <w:lang w:val="en-CA"/>
+        </w:rPr>
+      </w:pPr>
+      <w:proofErr w:type="spellStart"/>
+      <w:r>
+        <w:rPr>
+          <w:color w:val="000000" w:themeColor="text1"/>
+          <w:lang w:val="en-CA"/>
+        </w:rPr>
+        <w:t>R</w:t>
+      </w:r>
+      <w:r>
+        <w:rPr>
+          <w:color w:val="000000" w:themeColor="text1"/>
+          <w:lang w:val="en-CA"/>
+        </w:rPr>
+        <w:t>elu</w:t>
+      </w:r>
+      <w:proofErr w:type="spellEnd"/>
+      <w:r>
+        <w:rPr>
+          <w:color w:val="000000" w:themeColor="text1"/>
+          <w:lang w:val="en-CA"/>
+        </w:rPr>
+        <w:t>: It is the most commonly used function but in this particular problem, the results given were not optimal.</w:t>
+      </w:r>
+    </w:p>
+    <w:p>
+      <w:pPr>
+        <w:pStyle w:val="ListParagraph"/>
+        <w:numPr>
+          <w:ilvl w:val="0"/>
+          <w:numId w:val="5"/>
+        </w:numPr>
+        <w:rPr>
+          <w:color w:val="000000" w:themeColor="text1"/>
+          <w:sz w:val="32"/>
+          <w:szCs w:val="32"/>
+          <w:lang w:val="en-CA"/>
+        </w:rPr>
+      </w:pPr>
+      <w:proofErr w:type="gramStart"/>
+      <w:r>
+        <w:rPr>
+          <w:color w:val="000000" w:themeColor="text1"/>
+          <w:sz w:val="32"/>
+          <w:szCs w:val="32"/>
+          <w:lang w:val="en-CA"/>
+        </w:rPr>
+        <w:t>MSE :</w:t>
+      </w:r>
+      <w:proofErr w:type="gramEnd"/>
+      <w:r>
+        <w:rPr>
+          <w:color w:val="000000" w:themeColor="text1"/>
+          <w:sz w:val="32"/>
+          <w:szCs w:val="32"/>
+          <w:lang w:val="en-CA"/>
+        </w:rPr>
+        <w:t xml:space="preserve"> 0.0000807523271</w:t>
+      </w:r>
+    </w:p>
+    <w:p>
+      <w:pPr>
+        <w:rPr>
+          <w:color w:val="000000" w:themeColor="text1"/>
+          <w:sz w:val="32"/>
+          <w:szCs w:val="32"/>
+          <w:lang w:val="en-CA"/>
+        </w:rPr>
+      </w:pPr>
+    </w:p>
+    <w:p>
+      <w:pPr>
+        <w:rPr>
+          <w:b/>
+          <w:i/>
+          <w:color w:val="000000" w:themeColor="text1"/>
+          <w:sz w:val="28"/>
+          <w:szCs w:val="28"/>
+          <w:lang w:val="en-CA"/>
+        </w:rPr>
+      </w:pPr>
+      <w:r>
+        <w:rPr>
+          <w:b/>
+          <w:i/>
+          <w:color w:val="000000" w:themeColor="text1"/>
+          <w:sz w:val="28"/>
+          <w:szCs w:val="28"/>
+          <w:lang w:val="en-CA"/>
+        </w:rPr>
+        <w:t>Description of the process</w:t>
+      </w:r>
+      <w:r>
+        <w:rPr>
+          <w:b/>
+          <w:i/>
+          <w:color w:val="000000" w:themeColor="text1"/>
+          <w:sz w:val="28"/>
+          <w:szCs w:val="28"/>
+          <w:lang w:val="en-CA"/>
+        </w:rPr>
+        <w:t>, including, data pre-processing, model training and evaluation.</w:t>
+      </w:r>
+    </w:p>
+    <w:p>
+      <w:pPr>
+        <w:rPr>
+          <w:b/>
+          <w:i/>
+          <w:color w:val="000000" w:themeColor="text1"/>
+          <w:sz w:val="28"/>
+          <w:szCs w:val="28"/>
+          <w:lang w:val="en-CA"/>
+        </w:rPr>
+      </w:pPr>
+    </w:p>
+    <w:p>
+      <w:pPr>
+        <w:rPr>
+          <w:color w:val="000000" w:themeColor="text1"/>
+          <w:lang w:val="en-CA"/>
+        </w:rPr>
+      </w:pPr>
+      <w:r>
+        <w:rPr>
+          <w:color w:val="000000" w:themeColor="text1"/>
+          <w:lang w:val="en-CA"/>
+        </w:rPr>
+        <w:t xml:space="preserve">In order to select </w:t>
+      </w:r>
+      <w:r>
+        <w:rPr>
+          <w:color w:val="000000" w:themeColor="text1"/>
+          <w:lang w:val="en-CA"/>
+        </w:rPr>
+        <w:t xml:space="preserve">relevant independent attributes, I calculated the Correlation Co-efficient </w:t>
+      </w:r>
+      <w:r>
+        <w:rPr>
+          <w:color w:val="000000" w:themeColor="text1"/>
+          <w:lang w:val="en-CA"/>
+        </w:rPr>
+        <w:t>for all the independent variables</w:t>
+      </w:r>
+      <w:r>
+        <w:rPr>
+          <w:color w:val="000000" w:themeColor="text1"/>
+          <w:lang w:val="en-CA"/>
+        </w:rPr>
+        <w:t xml:space="preserve"> among each other. Only those attributes were selected for whom the correlation co-efficient was not strong on either sides i.e. it was neither very close to 1 nor to -1. It’s a good practice to choose independent attributes which are not strongly </w:t>
+      </w:r>
+      <w:r>
+        <w:rPr>
+          <w:color w:val="000000" w:themeColor="text1"/>
+          <w:lang w:val="en-CA"/>
+        </w:rPr>
+        <w:t>linear in relationship to each other.</w:t>
+      </w:r>
+    </w:p>
+    <w:p>
+      <w:pPr>
+        <w:rPr>
+          <w:color w:val="000000" w:themeColor="text1"/>
+          <w:lang w:val="en-CA"/>
+        </w:rPr>
+      </w:pPr>
+    </w:p>
+    <w:p>
+      <w:pPr>
+        <w:rPr>
+          <w:color w:val="000000" w:themeColor="text1"/>
+          <w:lang w:val="en-CA"/>
+        </w:rPr>
+      </w:pPr>
+      <w:r>
+        <w:rPr>
+          <w:color w:val="000000" w:themeColor="text1"/>
+          <w:lang w:val="en-CA"/>
+        </w:rPr>
+        <w:t>If any 2 independent attributes had a very high correlation co-efficient, one of them was dropped.</w:t>
+      </w:r>
+    </w:p>
+    <w:p>
+      <w:pPr>
+        <w:rPr>
+          <w:color w:val="000000" w:themeColor="text1"/>
+          <w:lang w:val="en-CA"/>
+        </w:rPr>
+      </w:pPr>
+    </w:p>
+    <w:p>
+      <w:pPr>
+        <w:rPr>
+          <w:color w:val="000000" w:themeColor="text1"/>
+          <w:lang w:val="en-CA"/>
+        </w:rPr>
+      </w:pPr>
+      <w:r>
+        <w:rPr>
+          <w:color w:val="000000" w:themeColor="text1"/>
+          <w:lang w:val="en-CA"/>
+        </w:rPr>
+        <w:t>After above analysis, 4 attributes were shortlisted for further data processing:</w:t>
+      </w:r>
+    </w:p>
+    <w:p>
+      <w:pPr>
+        <w:pStyle w:val="ListParagraph"/>
+        <w:numPr>
+          <w:ilvl w:val="0"/>
+          <w:numId w:val="3"/>
+        </w:numPr>
+        <w:rPr>
+          <w:color w:val="000000" w:themeColor="text1"/>
+          <w:lang w:val="en-CA"/>
+        </w:rPr>
+      </w:pPr>
+      <w:r>
+        <w:rPr>
+          <w:color w:val="000000" w:themeColor="text1"/>
+          <w:lang w:val="en-CA"/>
+        </w:rPr>
+        <w:t>Temperature</w:t>
+      </w:r>
+    </w:p>
+    <w:p>
+      <w:pPr>
+        <w:pStyle w:val="ListParagraph"/>
+        <w:numPr>
+          <w:ilvl w:val="0"/>
+          <w:numId w:val="3"/>
+        </w:numPr>
+        <w:rPr>
+          <w:color w:val="000000" w:themeColor="text1"/>
+          <w:lang w:val="en-CA"/>
+        </w:rPr>
+      </w:pPr>
+      <w:r>
+        <w:rPr>
+          <w:color w:val="000000" w:themeColor="text1"/>
+          <w:lang w:val="en-CA"/>
+        </w:rPr>
+        <w:t>Humidity</w:t>
+      </w:r>
+    </w:p>
+    <w:p>
+      <w:pPr>
+        <w:pStyle w:val="ListParagraph"/>
+        <w:numPr>
+          <w:ilvl w:val="0"/>
+          <w:numId w:val="3"/>
+        </w:numPr>
+        <w:rPr>
+          <w:color w:val="000000" w:themeColor="text1"/>
+          <w:lang w:val="en-CA"/>
+        </w:rPr>
+      </w:pPr>
+      <w:r>
+        <w:rPr>
+          <w:color w:val="000000" w:themeColor="text1"/>
+          <w:lang w:val="en-CA"/>
+        </w:rPr>
+        <w:t>Wi</w:t>
+      </w:r>
+      <w:bookmarkStart w:id="0" w:name="_GoBack"/>
+      <w:bookmarkEnd w:id="0"/>
+      <w:r>
+        <w:rPr>
+          <w:color w:val="000000" w:themeColor="text1"/>
+          <w:lang w:val="en-CA"/>
+        </w:rPr>
+        <w:t>nd Speed</w:t>
+      </w:r>
+    </w:p>
+    <w:p>
+      <w:pPr>
+        <w:pStyle w:val="ListParagraph"/>
+        <w:numPr>
+          <w:ilvl w:val="0"/>
+          <w:numId w:val="3"/>
+        </w:numPr>
+        <w:rPr>
+          <w:color w:val="000000" w:themeColor="text1"/>
+          <w:lang w:val="en-CA"/>
+        </w:rPr>
+      </w:pPr>
+      <w:r>
+        <w:rPr>
+          <w:color w:val="000000" w:themeColor="text1"/>
+          <w:lang w:val="en-CA"/>
+        </w:rPr>
+        <w:t>Pressure</w:t>
+      </w:r>
+    </w:p>
+    <w:p>
+      <w:pPr>
+        <w:rPr>
+          <w:color w:val="000000" w:themeColor="text1"/>
+          <w:lang w:val="en-CA"/>
+        </w:rPr>
+      </w:pPr>
+    </w:p>
+    <w:p>
+      <w:pPr>
+        <w:rPr>
+          <w:color w:val="000000" w:themeColor="text1"/>
+          <w:lang w:val="en-CA"/>
+        </w:rPr>
+      </w:pPr>
+    </w:p>
+    <w:p>
+      <w:pPr>
+        <w:rPr>
+          <w:b/>
+          <w:i/>
+          <w:color w:val="000000" w:themeColor="text1"/>
+          <w:lang w:val="en-CA"/>
+        </w:rPr>
+      </w:pPr>
+    </w:p>
+    <w:p>
+      <w:pPr>
+        <w:pStyle w:val="ListParagraph"/>
+        <w:rPr>
+          <w:rFonts w:eastAsia="Times New Roman" w:cs="Arial"/>
+          <w:color w:val="000000" w:themeColor="text1"/>
+        </w:rPr>
+      </w:pPr>
+    </w:p>
+    <w:p>
+      <w:pPr>
+        <w:rPr>
+          <w:color w:val="000000" w:themeColor="text1"/>
+          <w:lang w:val="en-CA"/>
+        </w:rPr>
+      </w:pPr>
+    </w:p>
+    <w:p>
+      <w:pPr>
+        <w:rPr>
+          <w:rFonts w:ascii="Arial" w:eastAsia="Times New Roman" w:hAnsi="Arial" w:cs="Arial"/>
+          <w:color w:val="000000" w:themeColor="text1"/>
+          <w:sz w:val="23"/>
+          <w:szCs w:val="23"/>
+        </w:rPr>
+      </w:pPr>
+    </w:p>
+    <w:p>
+      <w:pPr>
+        <w:rPr>
+          <w:rFonts w:ascii="Times New Roman" w:eastAsia="Times New Roman" w:hAnsi="Times New Roman" w:cs="Times New Roman"/>
+          <w:color w:val="000000" w:themeColor="text1"/>
+        </w:rPr>
+      </w:pPr>
+    </w:p>
+    <w:p>
+      <w:pPr>
+        <w:rPr>
+          <w:color w:val="000000" w:themeColor="text1"/>
           <w:lang w:val="en-CA"/>
         </w:rPr>
       </w:pPr>
@@ -1332,6 +2545,543 @@
     </w:sectPr>
   </w:body>
 </w:document>
+</file>
+
+<file path=word/numbering.xml><?xml version="1.0" encoding="utf-8"?>
+<w:numbering xmlns:wpc="http://schemas.microsoft.com/office/word/2010/wordprocessingCanvas" xmlns:mo="http://schemas.microsoft.com/office/mac/office/2008/main" xmlns:mc="http://schemas.openxmlformats.org/markup-compatibility/2006" xmlns:mv="urn:schemas-microsoft-com:mac:vml" xmlns:o="urn:schemas-microsoft-com:office:office" xmlns:r="http://schemas.openxmlformats.org/officeDocument/2006/relationships" xmlns:m="http://schemas.openxmlformats.org/officeDocument/2006/math" xmlns:v="urn:schemas-microsoft-com:vml" xmlns:wp14="http://schemas.microsoft.com/office/word/2010/wordprocessingDrawing" xmlns:wp="http://schemas.openxmlformats.org/drawingml/2006/wordprocessingDrawing" xmlns:w10="urn:schemas-microsoft-com:office:word" xmlns:w="http://schemas.openxmlformats.org/wordprocessingml/2006/main" xmlns:w14="http://schemas.microsoft.com/office/word/2010/wordml" xmlns:w15="http://schemas.microsoft.com/office/word/2012/wordml" xmlns:wpg="http://schemas.microsoft.com/office/word/2010/wordprocessingGroup" xmlns:wpi="http://schemas.microsoft.com/office/word/2010/wordprocessingInk" xmlns:wne="http://schemas.microsoft.com/office/word/2006/wordml" xmlns:wps="http://schemas.microsoft.com/office/word/2010/wordprocessingShape" mc:Ignorable="w14 w15 wp14">
+  <w:abstractNum w:abstractNumId="0">
+    <w:nsid w:val="00D81C8C"/>
+    <w:multiLevelType w:val="hybridMultilevel"/>
+    <w:tmpl w:val="1FE87C78"/>
+    <w:lvl w:ilvl="0" w:tplc="04090001">
+      <w:start w:val="1"/>
+      <w:numFmt w:val="bullet"/>
+      <w:lvlText w:val=""/>
+      <w:lvlJc w:val="left"/>
+      <w:pPr>
+        <w:ind w:left="720" w:hanging="360"/>
+      </w:pPr>
+      <w:rPr>
+        <w:rFonts w:ascii="Symbol" w:hAnsi="Symbol" w:hint="default"/>
+      </w:rPr>
+    </w:lvl>
+    <w:lvl w:ilvl="1" w:tplc="04090003" w:tentative="1">
+      <w:start w:val="1"/>
+      <w:numFmt w:val="bullet"/>
+      <w:lvlText w:val="o"/>
+      <w:lvlJc w:val="left"/>
+      <w:pPr>
+        <w:ind w:left="1440" w:hanging="360"/>
+      </w:pPr>
+      <w:rPr>
+        <w:rFonts w:ascii="Courier New" w:hAnsi="Courier New" w:cs="Courier New" w:hint="default"/>
+      </w:rPr>
+    </w:lvl>
+    <w:lvl w:ilvl="2" w:tplc="04090005" w:tentative="1">
+      <w:start w:val="1"/>
+      <w:numFmt w:val="bullet"/>
+      <w:lvlText w:val=""/>
+      <w:lvlJc w:val="left"/>
+      <w:pPr>
+        <w:ind w:left="2160" w:hanging="360"/>
+      </w:pPr>
+      <w:rPr>
+        <w:rFonts w:ascii="Wingdings" w:hAnsi="Wingdings" w:hint="default"/>
+      </w:rPr>
+    </w:lvl>
+    <w:lvl w:ilvl="3" w:tplc="04090001" w:tentative="1">
+      <w:start w:val="1"/>
+      <w:numFmt w:val="bullet"/>
+      <w:lvlText w:val=""/>
+      <w:lvlJc w:val="left"/>
+      <w:pPr>
+        <w:ind w:left="2880" w:hanging="360"/>
+      </w:pPr>
+      <w:rPr>
+        <w:rFonts w:ascii="Symbol" w:hAnsi="Symbol" w:hint="default"/>
+      </w:rPr>
+    </w:lvl>
+    <w:lvl w:ilvl="4" w:tplc="04090003" w:tentative="1">
+      <w:start w:val="1"/>
+      <w:numFmt w:val="bullet"/>
+      <w:lvlText w:val="o"/>
+      <w:lvlJc w:val="left"/>
+      <w:pPr>
+        <w:ind w:left="3600" w:hanging="360"/>
+      </w:pPr>
+      <w:rPr>
+        <w:rFonts w:ascii="Courier New" w:hAnsi="Courier New" w:cs="Courier New" w:hint="default"/>
+      </w:rPr>
+    </w:lvl>
+    <w:lvl w:ilvl="5" w:tplc="04090005" w:tentative="1">
+      <w:start w:val="1"/>
+      <w:numFmt w:val="bullet"/>
+      <w:lvlText w:val=""/>
+      <w:lvlJc w:val="left"/>
+      <w:pPr>
+        <w:ind w:left="4320" w:hanging="360"/>
+      </w:pPr>
+      <w:rPr>
+        <w:rFonts w:ascii="Wingdings" w:hAnsi="Wingdings" w:hint="default"/>
+      </w:rPr>
+    </w:lvl>
+    <w:lvl w:ilvl="6" w:tplc="04090001" w:tentative="1">
+      <w:start w:val="1"/>
+      <w:numFmt w:val="bullet"/>
+      <w:lvlText w:val=""/>
+      <w:lvlJc w:val="left"/>
+      <w:pPr>
+        <w:ind w:left="5040" w:hanging="360"/>
+      </w:pPr>
+      <w:rPr>
+        <w:rFonts w:ascii="Symbol" w:hAnsi="Symbol" w:hint="default"/>
+      </w:rPr>
+    </w:lvl>
+    <w:lvl w:ilvl="7" w:tplc="04090003" w:tentative="1">
+      <w:start w:val="1"/>
+      <w:numFmt w:val="bullet"/>
+      <w:lvlText w:val="o"/>
+      <w:lvlJc w:val="left"/>
+      <w:pPr>
+        <w:ind w:left="5760" w:hanging="360"/>
+      </w:pPr>
+      <w:rPr>
+        <w:rFonts w:ascii="Courier New" w:hAnsi="Courier New" w:cs="Courier New" w:hint="default"/>
+      </w:rPr>
+    </w:lvl>
+    <w:lvl w:ilvl="8" w:tplc="04090005" w:tentative="1">
+      <w:start w:val="1"/>
+      <w:numFmt w:val="bullet"/>
+      <w:lvlText w:val=""/>
+      <w:lvlJc w:val="left"/>
+      <w:pPr>
+        <w:ind w:left="6480" w:hanging="360"/>
+      </w:pPr>
+      <w:rPr>
+        <w:rFonts w:ascii="Wingdings" w:hAnsi="Wingdings" w:hint="default"/>
+      </w:rPr>
+    </w:lvl>
+  </w:abstractNum>
+  <w:abstractNum w:abstractNumId="1">
+    <w:nsid w:val="06EC3727"/>
+    <w:multiLevelType w:val="hybridMultilevel"/>
+    <w:tmpl w:val="98D4AA64"/>
+    <w:lvl w:ilvl="0" w:tplc="018C9D5E">
+      <w:start w:val="1"/>
+      <w:numFmt w:val="decimal"/>
+      <w:lvlText w:val="%1."/>
+      <w:lvlJc w:val="left"/>
+      <w:pPr>
+        <w:ind w:left="1080" w:hanging="360"/>
+      </w:pPr>
+      <w:rPr>
+        <w:rFonts w:hint="default"/>
+      </w:rPr>
+    </w:lvl>
+    <w:lvl w:ilvl="1" w:tplc="04090019" w:tentative="1">
+      <w:start w:val="1"/>
+      <w:numFmt w:val="lowerLetter"/>
+      <w:lvlText w:val="%2."/>
+      <w:lvlJc w:val="left"/>
+      <w:pPr>
+        <w:ind w:left="1800" w:hanging="360"/>
+      </w:pPr>
+    </w:lvl>
+    <w:lvl w:ilvl="2" w:tplc="0409001B" w:tentative="1">
+      <w:start w:val="1"/>
+      <w:numFmt w:val="lowerRoman"/>
+      <w:lvlText w:val="%3."/>
+      <w:lvlJc w:val="right"/>
+      <w:pPr>
+        <w:ind w:left="2520" w:hanging="180"/>
+      </w:pPr>
+    </w:lvl>
+    <w:lvl w:ilvl="3" w:tplc="0409000F" w:tentative="1">
+      <w:start w:val="1"/>
+      <w:numFmt w:val="decimal"/>
+      <w:lvlText w:val="%4."/>
+      <w:lvlJc w:val="left"/>
+      <w:pPr>
+        <w:ind w:left="3240" w:hanging="360"/>
+      </w:pPr>
+    </w:lvl>
+    <w:lvl w:ilvl="4" w:tplc="04090019" w:tentative="1">
+      <w:start w:val="1"/>
+      <w:numFmt w:val="lowerLetter"/>
+      <w:lvlText w:val="%5."/>
+      <w:lvlJc w:val="left"/>
+      <w:pPr>
+        <w:ind w:left="3960" w:hanging="360"/>
+      </w:pPr>
+    </w:lvl>
+    <w:lvl w:ilvl="5" w:tplc="0409001B" w:tentative="1">
+      <w:start w:val="1"/>
+      <w:numFmt w:val="lowerRoman"/>
+      <w:lvlText w:val="%6."/>
+      <w:lvlJc w:val="right"/>
+      <w:pPr>
+        <w:ind w:left="4680" w:hanging="180"/>
+      </w:pPr>
+    </w:lvl>
+    <w:lvl w:ilvl="6" w:tplc="0409000F" w:tentative="1">
+      <w:start w:val="1"/>
+      <w:numFmt w:val="decimal"/>
+      <w:lvlText w:val="%7."/>
+      <w:lvlJc w:val="left"/>
+      <w:pPr>
+        <w:ind w:left="5400" w:hanging="360"/>
+      </w:pPr>
+    </w:lvl>
+    <w:lvl w:ilvl="7" w:tplc="04090019" w:tentative="1">
+      <w:start w:val="1"/>
+      <w:numFmt w:val="lowerLetter"/>
+      <w:lvlText w:val="%8."/>
+      <w:lvlJc w:val="left"/>
+      <w:pPr>
+        <w:ind w:left="6120" w:hanging="360"/>
+      </w:pPr>
+    </w:lvl>
+    <w:lvl w:ilvl="8" w:tplc="0409001B" w:tentative="1">
+      <w:start w:val="1"/>
+      <w:numFmt w:val="lowerRoman"/>
+      <w:lvlText w:val="%9."/>
+      <w:lvlJc w:val="right"/>
+      <w:pPr>
+        <w:ind w:left="6840" w:hanging="180"/>
+      </w:pPr>
+    </w:lvl>
+  </w:abstractNum>
+  <w:abstractNum w:abstractNumId="2">
+    <w:nsid w:val="103E5526"/>
+    <w:multiLevelType w:val="hybridMultilevel"/>
+    <w:tmpl w:val="94C4B7FC"/>
+    <w:lvl w:ilvl="0" w:tplc="04090001">
+      <w:start w:val="1"/>
+      <w:numFmt w:val="bullet"/>
+      <w:lvlText w:val=""/>
+      <w:lvlJc w:val="left"/>
+      <w:pPr>
+        <w:ind w:left="1440" w:hanging="360"/>
+      </w:pPr>
+      <w:rPr>
+        <w:rFonts w:ascii="Symbol" w:hAnsi="Symbol" w:hint="default"/>
+      </w:rPr>
+    </w:lvl>
+    <w:lvl w:ilvl="1" w:tplc="04090003" w:tentative="1">
+      <w:start w:val="1"/>
+      <w:numFmt w:val="bullet"/>
+      <w:lvlText w:val="o"/>
+      <w:lvlJc w:val="left"/>
+      <w:pPr>
+        <w:ind w:left="2160" w:hanging="360"/>
+      </w:pPr>
+      <w:rPr>
+        <w:rFonts w:ascii="Courier New" w:hAnsi="Courier New" w:cs="Courier New" w:hint="default"/>
+      </w:rPr>
+    </w:lvl>
+    <w:lvl w:ilvl="2" w:tplc="04090005" w:tentative="1">
+      <w:start w:val="1"/>
+      <w:numFmt w:val="bullet"/>
+      <w:lvlText w:val=""/>
+      <w:lvlJc w:val="left"/>
+      <w:pPr>
+        <w:ind w:left="2880" w:hanging="360"/>
+      </w:pPr>
+      <w:rPr>
+        <w:rFonts w:ascii="Wingdings" w:hAnsi="Wingdings" w:hint="default"/>
+      </w:rPr>
+    </w:lvl>
+    <w:lvl w:ilvl="3" w:tplc="04090001" w:tentative="1">
+      <w:start w:val="1"/>
+      <w:numFmt w:val="bullet"/>
+      <w:lvlText w:val=""/>
+      <w:lvlJc w:val="left"/>
+      <w:pPr>
+        <w:ind w:left="3600" w:hanging="360"/>
+      </w:pPr>
+      <w:rPr>
+        <w:rFonts w:ascii="Symbol" w:hAnsi="Symbol" w:hint="default"/>
+      </w:rPr>
+    </w:lvl>
+    <w:lvl w:ilvl="4" w:tplc="04090003" w:tentative="1">
+      <w:start w:val="1"/>
+      <w:numFmt w:val="bullet"/>
+      <w:lvlText w:val="o"/>
+      <w:lvlJc w:val="left"/>
+      <w:pPr>
+        <w:ind w:left="4320" w:hanging="360"/>
+      </w:pPr>
+      <w:rPr>
+        <w:rFonts w:ascii="Courier New" w:hAnsi="Courier New" w:cs="Courier New" w:hint="default"/>
+      </w:rPr>
+    </w:lvl>
+    <w:lvl w:ilvl="5" w:tplc="04090005" w:tentative="1">
+      <w:start w:val="1"/>
+      <w:numFmt w:val="bullet"/>
+      <w:lvlText w:val=""/>
+      <w:lvlJc w:val="left"/>
+      <w:pPr>
+        <w:ind w:left="5040" w:hanging="360"/>
+      </w:pPr>
+      <w:rPr>
+        <w:rFonts w:ascii="Wingdings" w:hAnsi="Wingdings" w:hint="default"/>
+      </w:rPr>
+    </w:lvl>
+    <w:lvl w:ilvl="6" w:tplc="04090001" w:tentative="1">
+      <w:start w:val="1"/>
+      <w:numFmt w:val="bullet"/>
+      <w:lvlText w:val=""/>
+      <w:lvlJc w:val="left"/>
+      <w:pPr>
+        <w:ind w:left="5760" w:hanging="360"/>
+      </w:pPr>
+      <w:rPr>
+        <w:rFonts w:ascii="Symbol" w:hAnsi="Symbol" w:hint="default"/>
+      </w:rPr>
+    </w:lvl>
+    <w:lvl w:ilvl="7" w:tplc="04090003" w:tentative="1">
+      <w:start w:val="1"/>
+      <w:numFmt w:val="bullet"/>
+      <w:lvlText w:val="o"/>
+      <w:lvlJc w:val="left"/>
+      <w:pPr>
+        <w:ind w:left="6480" w:hanging="360"/>
+      </w:pPr>
+      <w:rPr>
+        <w:rFonts w:ascii="Courier New" w:hAnsi="Courier New" w:cs="Courier New" w:hint="default"/>
+      </w:rPr>
+    </w:lvl>
+    <w:lvl w:ilvl="8" w:tplc="04090005" w:tentative="1">
+      <w:start w:val="1"/>
+      <w:numFmt w:val="bullet"/>
+      <w:lvlText w:val=""/>
+      <w:lvlJc w:val="left"/>
+      <w:pPr>
+        <w:ind w:left="7200" w:hanging="360"/>
+      </w:pPr>
+      <w:rPr>
+        <w:rFonts w:ascii="Wingdings" w:hAnsi="Wingdings" w:hint="default"/>
+      </w:rPr>
+    </w:lvl>
+  </w:abstractNum>
+  <w:abstractNum w:abstractNumId="3">
+    <w:nsid w:val="150502FD"/>
+    <w:multiLevelType w:val="hybridMultilevel"/>
+    <w:tmpl w:val="7FEE2FF4"/>
+    <w:lvl w:ilvl="0" w:tplc="04090001">
+      <w:start w:val="1"/>
+      <w:numFmt w:val="bullet"/>
+      <w:lvlText w:val=""/>
+      <w:lvlJc w:val="left"/>
+      <w:pPr>
+        <w:ind w:left="720" w:hanging="360"/>
+      </w:pPr>
+      <w:rPr>
+        <w:rFonts w:ascii="Symbol" w:hAnsi="Symbol" w:hint="default"/>
+      </w:rPr>
+    </w:lvl>
+    <w:lvl w:ilvl="1" w:tplc="04090003" w:tentative="1">
+      <w:start w:val="1"/>
+      <w:numFmt w:val="bullet"/>
+      <w:lvlText w:val="o"/>
+      <w:lvlJc w:val="left"/>
+      <w:pPr>
+        <w:ind w:left="1440" w:hanging="360"/>
+      </w:pPr>
+      <w:rPr>
+        <w:rFonts w:ascii="Courier New" w:hAnsi="Courier New" w:cs="Courier New" w:hint="default"/>
+      </w:rPr>
+    </w:lvl>
+    <w:lvl w:ilvl="2" w:tplc="04090005" w:tentative="1">
+      <w:start w:val="1"/>
+      <w:numFmt w:val="bullet"/>
+      <w:lvlText w:val=""/>
+      <w:lvlJc w:val="left"/>
+      <w:pPr>
+        <w:ind w:left="2160" w:hanging="360"/>
+      </w:pPr>
+      <w:rPr>
+        <w:rFonts w:ascii="Wingdings" w:hAnsi="Wingdings" w:hint="default"/>
+      </w:rPr>
+    </w:lvl>
+    <w:lvl w:ilvl="3" w:tplc="04090001" w:tentative="1">
+      <w:start w:val="1"/>
+      <w:numFmt w:val="bullet"/>
+      <w:lvlText w:val=""/>
+      <w:lvlJc w:val="left"/>
+      <w:pPr>
+        <w:ind w:left="2880" w:hanging="360"/>
+      </w:pPr>
+      <w:rPr>
+        <w:rFonts w:ascii="Symbol" w:hAnsi="Symbol" w:hint="default"/>
+      </w:rPr>
+    </w:lvl>
+    <w:lvl w:ilvl="4" w:tplc="04090003" w:tentative="1">
+      <w:start w:val="1"/>
+      <w:numFmt w:val="bullet"/>
+      <w:lvlText w:val="o"/>
+      <w:lvlJc w:val="left"/>
+      <w:pPr>
+        <w:ind w:left="3600" w:hanging="360"/>
+      </w:pPr>
+      <w:rPr>
+        <w:rFonts w:ascii="Courier New" w:hAnsi="Courier New" w:cs="Courier New" w:hint="default"/>
+      </w:rPr>
+    </w:lvl>
+    <w:lvl w:ilvl="5" w:tplc="04090005" w:tentative="1">
+      <w:start w:val="1"/>
+      <w:numFmt w:val="bullet"/>
+      <w:lvlText w:val=""/>
+      <w:lvlJc w:val="left"/>
+      <w:pPr>
+        <w:ind w:left="4320" w:hanging="360"/>
+      </w:pPr>
+      <w:rPr>
+        <w:rFonts w:ascii="Wingdings" w:hAnsi="Wingdings" w:hint="default"/>
+      </w:rPr>
+    </w:lvl>
+    <w:lvl w:ilvl="6" w:tplc="04090001" w:tentative="1">
+      <w:start w:val="1"/>
+      <w:numFmt w:val="bullet"/>
+      <w:lvlText w:val=""/>
+      <w:lvlJc w:val="left"/>
+      <w:pPr>
+        <w:ind w:left="5040" w:hanging="360"/>
+      </w:pPr>
+      <w:rPr>
+        <w:rFonts w:ascii="Symbol" w:hAnsi="Symbol" w:hint="default"/>
+      </w:rPr>
+    </w:lvl>
+    <w:lvl w:ilvl="7" w:tplc="04090003" w:tentative="1">
+      <w:start w:val="1"/>
+      <w:numFmt w:val="bullet"/>
+      <w:lvlText w:val="o"/>
+      <w:lvlJc w:val="left"/>
+      <w:pPr>
+        <w:ind w:left="5760" w:hanging="360"/>
+      </w:pPr>
+      <w:rPr>
+        <w:rFonts w:ascii="Courier New" w:hAnsi="Courier New" w:cs="Courier New" w:hint="default"/>
+      </w:rPr>
+    </w:lvl>
+    <w:lvl w:ilvl="8" w:tplc="04090005" w:tentative="1">
+      <w:start w:val="1"/>
+      <w:numFmt w:val="bullet"/>
+      <w:lvlText w:val=""/>
+      <w:lvlJc w:val="left"/>
+      <w:pPr>
+        <w:ind w:left="6480" w:hanging="360"/>
+      </w:pPr>
+      <w:rPr>
+        <w:rFonts w:ascii="Wingdings" w:hAnsi="Wingdings" w:hint="default"/>
+      </w:rPr>
+    </w:lvl>
+  </w:abstractNum>
+  <w:abstractNum w:abstractNumId="4">
+    <w:nsid w:val="4BD61CCA"/>
+    <w:multiLevelType w:val="hybridMultilevel"/>
+    <w:tmpl w:val="ABCAE5B8"/>
+    <w:lvl w:ilvl="0" w:tplc="1D7EC43C">
+      <w:start w:val="1"/>
+      <w:numFmt w:val="decimal"/>
+      <w:lvlText w:val="%1."/>
+      <w:lvlJc w:val="left"/>
+      <w:pPr>
+        <w:ind w:left="1080" w:hanging="360"/>
+      </w:pPr>
+      <w:rPr>
+        <w:rFonts w:hint="default"/>
+      </w:rPr>
+    </w:lvl>
+    <w:lvl w:ilvl="1" w:tplc="04090019" w:tentative="1">
+      <w:start w:val="1"/>
+      <w:numFmt w:val="lowerLetter"/>
+      <w:lvlText w:val="%2."/>
+      <w:lvlJc w:val="left"/>
+      <w:pPr>
+        <w:ind w:left="1800" w:hanging="360"/>
+      </w:pPr>
+    </w:lvl>
+    <w:lvl w:ilvl="2" w:tplc="0409001B" w:tentative="1">
+      <w:start w:val="1"/>
+      <w:numFmt w:val="lowerRoman"/>
+      <w:lvlText w:val="%3."/>
+      <w:lvlJc w:val="right"/>
+      <w:pPr>
+        <w:ind w:left="2520" w:hanging="180"/>
+      </w:pPr>
+    </w:lvl>
+    <w:lvl w:ilvl="3" w:tplc="0409000F" w:tentative="1">
+      <w:start w:val="1"/>
+      <w:numFmt w:val="decimal"/>
+      <w:lvlText w:val="%4."/>
+      <w:lvlJc w:val="left"/>
+      <w:pPr>
+        <w:ind w:left="3240" w:hanging="360"/>
+      </w:pPr>
+    </w:lvl>
+    <w:lvl w:ilvl="4" w:tplc="04090019" w:tentative="1">
+      <w:start w:val="1"/>
+      <w:numFmt w:val="lowerLetter"/>
+      <w:lvlText w:val="%5."/>
+      <w:lvlJc w:val="left"/>
+      <w:pPr>
+        <w:ind w:left="3960" w:hanging="360"/>
+      </w:pPr>
+    </w:lvl>
+    <w:lvl w:ilvl="5" w:tplc="0409001B" w:tentative="1">
+      <w:start w:val="1"/>
+      <w:numFmt w:val="lowerRoman"/>
+      <w:lvlText w:val="%6."/>
+      <w:lvlJc w:val="right"/>
+      <w:pPr>
+        <w:ind w:left="4680" w:hanging="180"/>
+      </w:pPr>
+    </w:lvl>
+    <w:lvl w:ilvl="6" w:tplc="0409000F" w:tentative="1">
+      <w:start w:val="1"/>
+      <w:numFmt w:val="decimal"/>
+      <w:lvlText w:val="%7."/>
+      <w:lvlJc w:val="left"/>
+      <w:pPr>
+        <w:ind w:left="5400" w:hanging="360"/>
+      </w:pPr>
+    </w:lvl>
+    <w:lvl w:ilvl="7" w:tplc="04090019" w:tentative="1">
+      <w:start w:val="1"/>
+      <w:numFmt w:val="lowerLetter"/>
+      <w:lvlText w:val="%8."/>
+      <w:lvlJc w:val="left"/>
+      <w:pPr>
+        <w:ind w:left="6120" w:hanging="360"/>
+      </w:pPr>
+    </w:lvl>
+    <w:lvl w:ilvl="8" w:tplc="0409001B" w:tentative="1">
+      <w:start w:val="1"/>
+      <w:numFmt w:val="lowerRoman"/>
+      <w:lvlText w:val="%9."/>
+      <w:lvlJc w:val="right"/>
+      <w:pPr>
+        <w:ind w:left="6840" w:hanging="180"/>
+      </w:pPr>
+    </w:lvl>
+  </w:abstractNum>
+  <w:num w:numId="1">
+    <w:abstractNumId w:val="0"/>
+  </w:num>
+  <w:num w:numId="2">
+    <w:abstractNumId w:val="2"/>
+  </w:num>
+  <w:num w:numId="3">
+    <w:abstractNumId w:val="3"/>
+  </w:num>
+  <w:num w:numId="4">
+    <w:abstractNumId w:val="1"/>
+  </w:num>
+  <w:num w:numId="5">
+    <w:abstractNumId w:val="4"/>
+  </w:num>
+</w:numbering>
 </file>
 
 <file path=word/styles.xml><?xml version="1.0" encoding="utf-8"?>
@@ -1733,6 +3483,25 @@
     <w:name w:val="Normal"/>
     <w:qFormat/>
   </w:style>
+  <w:style w:type="paragraph" w:styleId="Heading2">
+    <w:name w:val="heading 2"/>
+    <w:basedOn w:val="Normal"/>
+    <w:link w:val="Heading2Char"/>
+    <w:uiPriority w:val="9"/>
+    <w:qFormat/>
+    <w:rsid w:val="007433CC"/>
+    <w:pPr>
+      <w:spacing w:before="100" w:beforeAutospacing="1" w:after="100" w:afterAutospacing="1"/>
+      <w:outlineLvl w:val="1"/>
+    </w:pPr>
+    <w:rPr>
+      <w:rFonts w:ascii="Times New Roman" w:hAnsi="Times New Roman" w:cs="Times New Roman"/>
+      <w:b/>
+      <w:bCs/>
+      <w:sz w:val="36"/>
+      <w:szCs w:val="36"/>
+    </w:rPr>
+  </w:style>
   <w:style w:type="character" w:default="1" w:styleId="DefaultParagraphFont">
     <w:name w:val="Default Paragraph Font"/>
     <w:uiPriority w:val="1"/>
@@ -1782,6 +3551,41 @@
         <w:right w:w="108" w:type="dxa"/>
       </w:tblCellMar>
     </w:tblPr>
+  </w:style>
+  <w:style w:type="paragraph" w:styleId="ListParagraph">
+    <w:name w:val="List Paragraph"/>
+    <w:basedOn w:val="Normal"/>
+    <w:uiPriority w:val="34"/>
+    <w:qFormat/>
+    <w:rsid w:val="007616AA"/>
+    <w:pPr>
+      <w:ind w:left="720"/>
+      <w:contextualSpacing/>
+    </w:pPr>
+  </w:style>
+  <w:style w:type="character" w:styleId="PlaceholderText">
+    <w:name w:val="Placeholder Text"/>
+    <w:basedOn w:val="DefaultParagraphFont"/>
+    <w:uiPriority w:val="99"/>
+    <w:semiHidden/>
+    <w:rsid w:val="000A5AF8"/>
+    <w:rPr>
+      <w:color w:val="808080"/>
+    </w:rPr>
+  </w:style>
+  <w:style w:type="character" w:customStyle="1" w:styleId="Heading2Char">
+    <w:name w:val="Heading 2 Char"/>
+    <w:basedOn w:val="DefaultParagraphFont"/>
+    <w:link w:val="Heading2"/>
+    <w:uiPriority w:val="9"/>
+    <w:rsid w:val="007433CC"/>
+    <w:rPr>
+      <w:rFonts w:ascii="Times New Roman" w:hAnsi="Times New Roman" w:cs="Times New Roman"/>
+      <w:b/>
+      <w:bCs/>
+      <w:sz w:val="36"/>
+      <w:szCs w:val="36"/>
+    </w:rPr>
   </w:style>
 </w:styles>
 </file>

</xml_diff>